<commit_message>
added  choice logic functional
</commit_message>
<xml_diff>
--- a/Тестове завдання гра.docx
+++ b/Тестове завдання гра.docx
@@ -708,6 +708,189 @@
         </w:rPr>
         <w:t>гравця – виграв гравець , якщо до РС то – гравець програв (виграш за комп’ютером). При натисканні кнопки «вихід» переходимо на сторінку закінчення гри та підсумків</w:t>
       </w:r>
+    </w:p>
+    <w:p>
+      <w:pPr>
+        <w:ind w:firstLine="567"/>
+        <w:rPr>
+          <w:rFonts w:asciiTheme="majorHAnsi" w:hAnsiTheme="majorHAnsi" w:cstheme="majorHAnsi"/>
+          <w:lang w:val="uk-UA"/>
+        </w:rPr>
+      </w:pPr>
+    </w:p>
+    <w:p>
+      <w:pPr>
+        <w:ind w:firstLine="567"/>
+        <w:rPr>
+          <w:rFonts w:asciiTheme="majorHAnsi" w:hAnsiTheme="majorHAnsi" w:cstheme="majorHAnsi"/>
+          <w:lang w:val="uk-UA"/>
+        </w:rPr>
+      </w:pPr>
+      <w:r>
+        <w:rPr>
+          <w:rFonts w:asciiTheme="majorHAnsi" w:hAnsiTheme="majorHAnsi" w:cstheme="majorHAnsi"/>
+          <w:lang w:val="uk-UA"/>
+        </w:rPr>
+        <w:t>Функціонал кнопки:</w:t>
+      </w:r>
+    </w:p>
+    <w:p>
+      <w:pPr>
+        <w:ind w:firstLine="567"/>
+        <w:rPr>
+          <w:rFonts w:asciiTheme="majorHAnsi" w:hAnsiTheme="majorHAnsi" w:cstheme="majorHAnsi"/>
+          <w:lang w:val="uk-UA"/>
+        </w:rPr>
+      </w:pPr>
+    </w:p>
+    <w:p>
+      <w:pPr>
+        <w:pStyle w:val="ListParagraph"/>
+        <w:numPr>
+          <w:ilvl w:val="0"/>
+          <w:numId w:val="2"/>
+        </w:numPr>
+        <w:rPr>
+          <w:rFonts w:asciiTheme="majorHAnsi" w:hAnsiTheme="majorHAnsi" w:cstheme="majorHAnsi"/>
+          <w:lang w:val="uk-UA"/>
+        </w:rPr>
+      </w:pPr>
+      <w:r>
+        <w:rPr>
+          <w:rFonts w:asciiTheme="majorHAnsi" w:hAnsiTheme="majorHAnsi" w:cstheme="majorHAnsi"/>
+          <w:lang w:val="uk-UA"/>
+        </w:rPr>
+        <w:t>Перехід на модуль результатів (кожна кнопка)</w:t>
+      </w:r>
+    </w:p>
+    <w:p>
+      <w:pPr>
+        <w:pStyle w:val="ListParagraph"/>
+        <w:numPr>
+          <w:ilvl w:val="0"/>
+          <w:numId w:val="2"/>
+        </w:numPr>
+        <w:rPr>
+          <w:rFonts w:asciiTheme="majorHAnsi" w:hAnsiTheme="majorHAnsi" w:cstheme="majorHAnsi"/>
+          <w:lang w:val="uk-UA"/>
+        </w:rPr>
+      </w:pPr>
+      <w:r>
+        <w:rPr>
+          <w:rFonts w:asciiTheme="majorHAnsi" w:hAnsiTheme="majorHAnsi" w:cstheme="majorHAnsi"/>
+          <w:lang w:val="uk-UA"/>
+        </w:rPr>
+        <w:t xml:space="preserve">Вибір свого </w:t>
+      </w:r>
+      <w:r>
+        <w:rPr>
+          <w:rFonts w:asciiTheme="majorHAnsi" w:hAnsiTheme="majorHAnsi" w:cstheme="majorHAnsi"/>
+          <w:lang w:val="en-US"/>
+        </w:rPr>
+        <w:t>ID</w:t>
+      </w:r>
+      <w:r>
+        <w:rPr>
+          <w:rFonts w:asciiTheme="majorHAnsi" w:hAnsiTheme="majorHAnsi" w:cstheme="majorHAnsi"/>
+          <w:lang w:val="uk-UA"/>
+        </w:rPr>
+        <w:t xml:space="preserve"> (властивості)</w:t>
+      </w:r>
+    </w:p>
+    <w:p>
+      <w:pPr>
+        <w:pStyle w:val="ListParagraph"/>
+        <w:numPr>
+          <w:ilvl w:val="0"/>
+          <w:numId w:val="2"/>
+        </w:numPr>
+        <w:rPr>
+          <w:rFonts w:asciiTheme="majorHAnsi" w:hAnsiTheme="majorHAnsi" w:cstheme="majorHAnsi"/>
+          <w:lang w:val="uk-UA"/>
+        </w:rPr>
+      </w:pPr>
+      <w:r>
+        <w:rPr>
+          <w:rFonts w:asciiTheme="majorHAnsi" w:hAnsiTheme="majorHAnsi" w:cstheme="majorHAnsi"/>
+          <w:lang w:val="uk-UA"/>
+        </w:rPr>
+        <w:lastRenderedPageBreak/>
+        <w:t>Запуск інструменту порівняння та висновку</w:t>
+      </w:r>
+    </w:p>
+    <w:p>
+      <w:pPr>
+        <w:pStyle w:val="ListParagraph"/>
+        <w:numPr>
+          <w:ilvl w:val="0"/>
+          <w:numId w:val="2"/>
+        </w:numPr>
+        <w:rPr>
+          <w:rFonts w:asciiTheme="majorHAnsi" w:hAnsiTheme="majorHAnsi" w:cstheme="majorHAnsi"/>
+          <w:lang w:val="uk-UA"/>
+        </w:rPr>
+      </w:pPr>
+      <w:r>
+        <w:rPr>
+          <w:rFonts w:asciiTheme="majorHAnsi" w:hAnsiTheme="majorHAnsi" w:cstheme="majorHAnsi"/>
+          <w:lang w:val="uk-UA"/>
+        </w:rPr>
+        <w:t xml:space="preserve"> </w:t>
+      </w:r>
+    </w:p>
+    <w:p>
+      <w:pPr>
+        <w:ind w:firstLine="567"/>
+        <w:rPr>
+          <w:rFonts w:asciiTheme="majorHAnsi" w:hAnsiTheme="majorHAnsi" w:cstheme="majorHAnsi"/>
+          <w:lang w:val="uk-UA"/>
+        </w:rPr>
+      </w:pPr>
+    </w:p>
+    <w:p>
+      <w:pPr>
+        <w:ind w:firstLine="567"/>
+        <w:rPr>
+          <w:rFonts w:asciiTheme="majorHAnsi" w:hAnsiTheme="majorHAnsi" w:cstheme="majorHAnsi"/>
+          <w:lang w:val="uk-UA"/>
+        </w:rPr>
+      </w:pPr>
+    </w:p>
+    <w:p>
+      <w:pPr>
+        <w:ind w:firstLine="567"/>
+        <w:rPr>
+          <w:rFonts w:asciiTheme="majorHAnsi" w:hAnsiTheme="majorHAnsi" w:cstheme="majorHAnsi"/>
+          <w:lang w:val="uk-UA"/>
+        </w:rPr>
+      </w:pPr>
+    </w:p>
+    <w:p>
+      <w:pPr>
+        <w:ind w:firstLine="567"/>
+        <w:rPr>
+          <w:rFonts w:asciiTheme="majorHAnsi" w:hAnsiTheme="majorHAnsi" w:cstheme="majorHAnsi"/>
+          <w:lang w:val="uk-UA"/>
+        </w:rPr>
+      </w:pPr>
+    </w:p>
+    <w:p>
+      <w:pPr>
+        <w:ind w:firstLine="567"/>
+        <w:rPr>
+          <w:rFonts w:asciiTheme="majorHAnsi" w:hAnsiTheme="majorHAnsi" w:cstheme="majorHAnsi"/>
+          <w:lang w:val="uk-UA"/>
+        </w:rPr>
+      </w:pPr>
+    </w:p>
+    <w:p>
+      <w:pPr>
+        <w:ind w:firstLine="567"/>
+        <w:rPr>
+          <w:rFonts w:asciiTheme="majorHAnsi" w:hAnsiTheme="majorHAnsi" w:cstheme="majorHAnsi"/>
+          <w:lang w:val="uk-UA"/>
+        </w:rPr>
+      </w:pPr>
     </w:p>
     <w:p>
       <w:pPr>
@@ -879,8 +1062,100 @@
       </w:rPr>
     </w:lvl>
   </w:abstractNum>
+  <w:abstractNum w:abstractNumId="1" w15:restartNumberingAfterBreak="0">
+    <w:nsid w:val="383A493A"/>
+    <w:multiLevelType w:val="hybridMultilevel"/>
+    <w:tmpl w:val="E3889A82"/>
+    <w:lvl w:ilvl="0" w:tplc="D0FA9C0C">
+      <w:start w:val="1"/>
+      <w:numFmt w:val="decimal"/>
+      <w:lvlText w:val="%1)"/>
+      <w:lvlJc w:val="left"/>
+      <w:pPr>
+        <w:ind w:left="927" w:hanging="360"/>
+      </w:pPr>
+      <w:rPr>
+        <w:rFonts w:hint="default"/>
+      </w:rPr>
+    </w:lvl>
+    <w:lvl w:ilvl="1" w:tplc="08090019" w:tentative="1">
+      <w:start w:val="1"/>
+      <w:numFmt w:val="lowerLetter"/>
+      <w:lvlText w:val="%2."/>
+      <w:lvlJc w:val="left"/>
+      <w:pPr>
+        <w:ind w:left="1647" w:hanging="360"/>
+      </w:pPr>
+    </w:lvl>
+    <w:lvl w:ilvl="2" w:tplc="0809001B" w:tentative="1">
+      <w:start w:val="1"/>
+      <w:numFmt w:val="lowerRoman"/>
+      <w:lvlText w:val="%3."/>
+      <w:lvlJc w:val="right"/>
+      <w:pPr>
+        <w:ind w:left="2367" w:hanging="180"/>
+      </w:pPr>
+    </w:lvl>
+    <w:lvl w:ilvl="3" w:tplc="0809000F" w:tentative="1">
+      <w:start w:val="1"/>
+      <w:numFmt w:val="decimal"/>
+      <w:lvlText w:val="%4."/>
+      <w:lvlJc w:val="left"/>
+      <w:pPr>
+        <w:ind w:left="3087" w:hanging="360"/>
+      </w:pPr>
+    </w:lvl>
+    <w:lvl w:ilvl="4" w:tplc="08090019" w:tentative="1">
+      <w:start w:val="1"/>
+      <w:numFmt w:val="lowerLetter"/>
+      <w:lvlText w:val="%5."/>
+      <w:lvlJc w:val="left"/>
+      <w:pPr>
+        <w:ind w:left="3807" w:hanging="360"/>
+      </w:pPr>
+    </w:lvl>
+    <w:lvl w:ilvl="5" w:tplc="0809001B" w:tentative="1">
+      <w:start w:val="1"/>
+      <w:numFmt w:val="lowerRoman"/>
+      <w:lvlText w:val="%6."/>
+      <w:lvlJc w:val="right"/>
+      <w:pPr>
+        <w:ind w:left="4527" w:hanging="180"/>
+      </w:pPr>
+    </w:lvl>
+    <w:lvl w:ilvl="6" w:tplc="0809000F" w:tentative="1">
+      <w:start w:val="1"/>
+      <w:numFmt w:val="decimal"/>
+      <w:lvlText w:val="%7."/>
+      <w:lvlJc w:val="left"/>
+      <w:pPr>
+        <w:ind w:left="5247" w:hanging="360"/>
+      </w:pPr>
+    </w:lvl>
+    <w:lvl w:ilvl="7" w:tplc="08090019" w:tentative="1">
+      <w:start w:val="1"/>
+      <w:numFmt w:val="lowerLetter"/>
+      <w:lvlText w:val="%8."/>
+      <w:lvlJc w:val="left"/>
+      <w:pPr>
+        <w:ind w:left="5967" w:hanging="360"/>
+      </w:pPr>
+    </w:lvl>
+    <w:lvl w:ilvl="8" w:tplc="0809001B" w:tentative="1">
+      <w:start w:val="1"/>
+      <w:numFmt w:val="lowerRoman"/>
+      <w:lvlText w:val="%9."/>
+      <w:lvlJc w:val="right"/>
+      <w:pPr>
+        <w:ind w:left="6687" w:hanging="180"/>
+      </w:pPr>
+    </w:lvl>
+  </w:abstractNum>
   <w:num w:numId="1" w16cid:durableId="1722704490">
     <w:abstractNumId w:val="0"/>
+  </w:num>
+  <w:num w:numId="2" w16cid:durableId="1378969942">
+    <w:abstractNumId w:val="1"/>
   </w:num>
 </w:numbering>
 </file>

</xml_diff>